<commit_message>
Bài tập chương SQL Lth
</commit_message>
<xml_diff>
--- a/18120197_Chap04_20200513.docx
+++ b/18120197_Chap04_20200513.docx
@@ -2824,7 +2824,7 @@
           <w:color w:val="000000"/>
           <w:lang w:val="en-US"/>
         </w:rPr>
-        <w:t>DETAI</w:t>
+        <w:t>THAMGIADT</w:t>
       </w:r>
       <w:r>
         <w:rPr>
@@ -2918,7 +2918,7 @@
           <w:color w:val="000000"/>
           <w:lang w:val="en-US"/>
         </w:rPr>
-        <w:t>DETAI</w:t>
+        <w:t>THAMGIADT</w:t>
       </w:r>
       <w:r>
         <w:rPr>
@@ -3007,15 +3007,7 @@
           <w:color w:val="000000"/>
           <w:lang w:val="en-US"/>
         </w:rPr>
-        <w:t>(</w:t>
-      </w:r>
-      <w:r>
-        <w:rPr>
-          <w:rFonts w:cs="Arial"/>
-          <w:color w:val="000000"/>
-          <w:lang w:val="en-US"/>
-        </w:rPr>
-        <w:t>DETAI</w:t>
+        <w:t>(THAMGIADT</w:t>
       </w:r>
       <w:r>
         <w:rPr>
@@ -3109,7 +3101,7 @@
           <w:color w:val="000000"/>
           <w:lang w:val="en-US"/>
         </w:rPr>
-        <w:t>DETAI</w:t>
+        <w:t>THAMGIADT</w:t>
       </w:r>
       <w:r>
         <w:rPr>
@@ -3198,7 +3190,7 @@
           <w:color w:val="000000"/>
           <w:lang w:val="en-US"/>
         </w:rPr>
-        <w:t>DETAI</w:t>
+        <w:t>THAMGIADT</w:t>
       </w:r>
       <w:r>
         <w:rPr>
@@ -13182,15 +13174,7 @@
           <w:color w:val="000000"/>
           <w:lang w:val="en-US"/>
         </w:rPr>
-        <w:t xml:space="preserve"> </w:t>
-      </w:r>
-      <w:r>
-        <w:rPr>
-          <w:rFonts w:cs="Arial"/>
-          <w:color w:val="000000"/>
-          <w:lang w:val="en-US"/>
-        </w:rPr>
-        <w:t>r</w:t>
+        <w:t xml:space="preserve"> r</w:t>
       </w:r>
       <w:r>
         <w:rPr>
@@ -13378,23 +13362,7 @@
           <w:color w:val="000000"/>
           <w:lang w:val="en-US"/>
         </w:rPr>
-        <w:t xml:space="preserve"> (r</w:t>
-      </w:r>
-      <w:r>
-        <w:rPr>
-          <w:rFonts w:cs="Arial"/>
-          <w:color w:val="000000"/>
-          <w:lang w:val="en-US"/>
-        </w:rPr>
-        <w:t>4</w:t>
-      </w:r>
-      <w:r>
-        <w:rPr>
-          <w:rFonts w:cs="Arial"/>
-          <w:color w:val="000000"/>
-          <w:lang w:val="en-US"/>
-        </w:rPr>
-        <w:t xml:space="preserve"> </w:t>
+        <w:t xml:space="preserve"> (r4 </w:t>
       </w:r>
       <w:r>
         <w:rPr>
@@ -13415,67 +13383,15 @@
           <w:vertAlign w:val="subscript"/>
           <w:lang w:val="en-US"/>
         </w:rPr>
-        <w:t>r</w:t>
-      </w:r>
-      <w:r>
-        <w:rPr>
-          <w:rFonts w:ascii="Cambria Math" w:hAnsi="Cambria Math" w:cs="Cambria Math"/>
-          <w:color w:val="000000"/>
-          <w:sz w:val="32"/>
-          <w:szCs w:val="32"/>
-          <w:vertAlign w:val="subscript"/>
-          <w:lang w:val="en-US"/>
-        </w:rPr>
-        <w:t>4</w:t>
-      </w:r>
-      <w:r>
-        <w:rPr>
-          <w:rFonts w:ascii="Cambria Math" w:hAnsi="Cambria Math" w:cs="Cambria Math"/>
-          <w:color w:val="000000"/>
-          <w:sz w:val="32"/>
-          <w:szCs w:val="32"/>
-          <w:vertAlign w:val="subscript"/>
-          <w:lang w:val="en-US"/>
-        </w:rPr>
-        <w:t>.MaSV = r</w:t>
-      </w:r>
-      <w:r>
-        <w:rPr>
-          <w:rFonts w:ascii="Cambria Math" w:hAnsi="Cambria Math" w:cs="Cambria Math"/>
-          <w:color w:val="000000"/>
-          <w:sz w:val="32"/>
-          <w:szCs w:val="32"/>
-          <w:vertAlign w:val="subscript"/>
-          <w:lang w:val="en-US"/>
-        </w:rPr>
-        <w:t>4</w:t>
-      </w:r>
-      <w:r>
-        <w:rPr>
-          <w:rFonts w:ascii="Cambria Math" w:hAnsi="Cambria Math" w:cs="Cambria Math"/>
-          <w:color w:val="000000"/>
-          <w:sz w:val="32"/>
-          <w:szCs w:val="32"/>
-          <w:vertAlign w:val="subscript"/>
-          <w:lang w:val="en-US"/>
-        </w:rPr>
-        <w:t xml:space="preserve">.MaSV </w:t>
-      </w:r>
-      <w:r>
-        <w:rPr>
-          <w:rFonts w:cs="Arial"/>
-          <w:color w:val="000000"/>
-          <w:lang w:val="en-US"/>
-        </w:rPr>
-        <w:t>SINHVIEN</w:t>
-      </w:r>
-      <w:r>
-        <w:rPr>
-          <w:rFonts w:cs="Arial"/>
-          <w:color w:val="000000"/>
-          <w:lang w:val="en-US"/>
-        </w:rPr>
-        <w:t>)</w:t>
+        <w:t xml:space="preserve">r4.MaSV = r4.MaSV </w:t>
+      </w:r>
+      <w:r>
+        <w:rPr>
+          <w:rFonts w:cs="Arial"/>
+          <w:color w:val="000000"/>
+          <w:lang w:val="en-US"/>
+        </w:rPr>
+        <w:t>SINHVIEN)</w:t>
       </w:r>
       <w:r>
         <w:rPr>
@@ -16446,13 +16362,7 @@
         <w:rPr>
           <w:lang w:val="en-US"/>
         </w:rPr>
-        <w:t>r</w:t>
-      </w:r>
-      <w:r>
-        <w:rPr>
-          <w:lang w:val="en-US"/>
-        </w:rPr>
-        <w:t>4</w:t>
+        <w:t>r4</w:t>
       </w:r>
       <w:r>
         <w:rPr>
@@ -31421,15 +31331,6 @@
 </file>
 
 <file path=customXml/item3.xml><?xml version="1.0" encoding="utf-8"?>
-<?mso-contentType ?>
-<FormTemplates xmlns="http://schemas.microsoft.com/sharepoint/v3/contenttype/forms">
-  <Display>DocumentLibraryForm</Display>
-  <Edit>DocumentLibraryForm</Edit>
-  <New>DocumentLibraryForm</New>
-</FormTemplates>
-</file>
-
-<file path=customXml/item4.xml><?xml version="1.0" encoding="utf-8"?>
 <ct:contentTypeSchema xmlns:ct="http://schemas.microsoft.com/office/2006/metadata/contentType" xmlns:ma="http://schemas.microsoft.com/office/2006/metadata/properties/metaAttributes" ct:_="" ma:_="" ma:contentTypeName="Document" ma:contentTypeID="0x010100362E7DE9800D3E4DAF9E6FDB77C66D4F" ma:contentTypeVersion="13" ma:contentTypeDescription="Create a new document." ma:contentTypeScope="" ma:versionID="2d147e07f0273a725365f1cedb0dc4f7">
   <xsd:schema xmlns:xsd="http://www.w3.org/2001/XMLSchema" xmlns:xs="http://www.w3.org/2001/XMLSchema" xmlns:p="http://schemas.microsoft.com/office/2006/metadata/properties" xmlns:ns3="4f634407-a31f-4228-a44c-3f4b0f7e433d" xmlns:ns4="fb184112-2e61-465d-8f16-833771b9b49f" targetNamespace="http://schemas.microsoft.com/office/2006/metadata/properties" ma:root="true" ma:fieldsID="01826dd4133e6bc3f434f810d7e6fd4a" ns3:_="" ns4:_="">
     <xsd:import namespace="4f634407-a31f-4228-a44c-3f4b0f7e433d"/>
@@ -31652,6 +31553,15 @@
 </ct:contentTypeSchema>
 </file>
 
+<file path=customXml/item4.xml><?xml version="1.0" encoding="utf-8"?>
+<?mso-contentType ?>
+<FormTemplates xmlns="http://schemas.microsoft.com/sharepoint/v3/contenttype/forms">
+  <Display>DocumentLibraryForm</Display>
+  <Edit>DocumentLibraryForm</Edit>
+  <New>DocumentLibraryForm</New>
+</FormTemplates>
+</file>
+
 <file path=customXml/item5.xml><?xml version="1.0" encoding="utf-8"?>
 <b:Sources xmlns:b="http://schemas.openxmlformats.org/officeDocument/2006/bibliography" xmlns="http://schemas.openxmlformats.org/officeDocument/2006/bibliography" SelectedStyle="\APASixthEditionOfficeOnline.xsl" StyleName="APA" Version="6"/>
 </file>
@@ -31682,14 +31592,6 @@
 </file>
 
 <file path=customXml/itemProps3.xml><?xml version="1.0" encoding="utf-8"?>
-<ds:datastoreItem xmlns:ds="http://schemas.openxmlformats.org/officeDocument/2006/customXml" ds:itemID="{4C4CED89-BDE4-44DD-8688-89CEB98C1F53}">
-  <ds:schemaRefs>
-    <ds:schemaRef ds:uri="http://schemas.microsoft.com/sharepoint/v3/contenttype/forms"/>
-  </ds:schemaRefs>
-</ds:datastoreItem>
-</file>
-
-<file path=customXml/itemProps4.xml><?xml version="1.0" encoding="utf-8"?>
 <ds:datastoreItem xmlns:ds="http://schemas.openxmlformats.org/officeDocument/2006/customXml" ds:itemID="{A33EC199-A766-49F3-AB9C-5824E258957B}">
   <ds:schemaRefs>
     <ds:schemaRef ds:uri="http://schemas.microsoft.com/office/2006/metadata/contentType"/>
@@ -31708,8 +31610,16 @@
 </ds:datastoreItem>
 </file>
 
+<file path=customXml/itemProps4.xml><?xml version="1.0" encoding="utf-8"?>
+<ds:datastoreItem xmlns:ds="http://schemas.openxmlformats.org/officeDocument/2006/customXml" ds:itemID="{4C4CED89-BDE4-44DD-8688-89CEB98C1F53}">
+  <ds:schemaRefs>
+    <ds:schemaRef ds:uri="http://schemas.microsoft.com/sharepoint/v3/contenttype/forms"/>
+  </ds:schemaRefs>
+</ds:datastoreItem>
+</file>
+
 <file path=customXml/itemProps5.xml><?xml version="1.0" encoding="utf-8"?>
-<ds:datastoreItem xmlns:ds="http://schemas.openxmlformats.org/officeDocument/2006/customXml" ds:itemID="{13EB0347-1B8F-4A55-88D9-0AAA73438DC5}">
+<ds:datastoreItem xmlns:ds="http://schemas.openxmlformats.org/officeDocument/2006/customXml" ds:itemID="{B931153B-1F90-42FC-A643-BF61592D716F}">
   <ds:schemaRefs>
     <ds:schemaRef ds:uri="http://schemas.openxmlformats.org/officeDocument/2006/bibliography"/>
   </ds:schemaRefs>

</xml_diff>